<commit_message>
konečné úpravy + recenze
</commit_message>
<xml_diff>
--- a/recenze.docx
+++ b/recenze.docx
@@ -10,9 +10,9 @@
         </w:rPr>
         <w:drawing>
           <wp:inline distT="0" distB="0" distL="0" distR="0">
-            <wp:extent cx="5704856" cy="2766950"/>
+            <wp:extent cx="5602233" cy="2660072"/>
             <wp:effectExtent l="19050" t="0" r="0" b="0"/>
-            <wp:docPr id="1" name="obrázek 1"/>
+            <wp:docPr id="7" name="obrázek 7"/>
             <wp:cNvGraphicFramePr>
               <a:graphicFrameLocks xmlns:a="http://schemas.openxmlformats.org/drawingml/2006/main" noChangeAspect="1"/>
             </wp:cNvGraphicFramePr>
@@ -20,14 +20,14 @@
               <a:graphicData uri="http://schemas.openxmlformats.org/drawingml/2006/picture">
                 <pic:pic xmlns:pic="http://schemas.openxmlformats.org/drawingml/2006/picture">
                   <pic:nvPicPr>
-                    <pic:cNvPr id="0" name="Picture 1"/>
+                    <pic:cNvPr id="0" name="Picture 7"/>
                     <pic:cNvPicPr>
                       <a:picLocks noChangeAspect="1" noChangeArrowheads="1"/>
                     </pic:cNvPicPr>
                   </pic:nvPicPr>
                   <pic:blipFill>
                     <a:blip r:embed="rId4" cstate="print"/>
-                    <a:srcRect t="9161" r="1030" b="5459"/>
+                    <a:srcRect t="7326" r="2882" b="10623"/>
                     <a:stretch>
                       <a:fillRect/>
                     </a:stretch>
@@ -35,7 +35,7 @@
                   <pic:spPr bwMode="auto">
                     <a:xfrm>
                       <a:off x="0" y="0"/>
-                      <a:ext cx="5704856" cy="2766950"/>
+                      <a:ext cx="5602233" cy="2660072"/>
                     </a:xfrm>
                     <a:prstGeom prst="rect">
                       <a:avLst/>
@@ -54,25 +54,6 @@
           </wp:inline>
         </w:drawing>
       </w:r>
-    </w:p>
-    <w:p>
-      <w:r>
-        <w:t xml:space="preserve">Celý ten obrázek by byl jako odkaz, ale přijde mi to </w:t>
-      </w:r>
-      <w:r>
-        <w:t xml:space="preserve">takový </w:t>
-      </w:r>
-      <w:proofErr w:type="spellStart"/>
-      <w:r>
-        <w:t>odfláknutý</w:t>
-      </w:r>
-      <w:proofErr w:type="spellEnd"/>
-      <w:r>
-        <w:t xml:space="preserve"> a když je to menší, tak to zase nejde přečíst. Původně jsem myslela, že to bude jen jako malý obrázek, ale je to nečitelný.</w:t>
-      </w:r>
-    </w:p>
-    <w:p/>
-    <w:p>
       <w:r>
         <w:rPr>
           <w:noProof/>
@@ -80,9 +61,9 @@
         </w:rPr>
         <w:drawing>
           <wp:inline distT="0" distB="0" distL="0" distR="0">
-            <wp:extent cx="5704856" cy="2790702"/>
+            <wp:extent cx="5681106" cy="2386940"/>
             <wp:effectExtent l="19050" t="0" r="0" b="0"/>
-            <wp:docPr id="4" name="obrázek 4"/>
+            <wp:docPr id="10" name="obrázek 10"/>
             <wp:cNvGraphicFramePr>
               <a:graphicFrameLocks xmlns:a="http://schemas.openxmlformats.org/drawingml/2006/main" noChangeAspect="1"/>
             </wp:cNvGraphicFramePr>
@@ -90,14 +71,14 @@
               <a:graphicData uri="http://schemas.openxmlformats.org/drawingml/2006/picture">
                 <pic:pic xmlns:pic="http://schemas.openxmlformats.org/drawingml/2006/picture">
                   <pic:nvPicPr>
-                    <pic:cNvPr id="0" name="Picture 4"/>
+                    <pic:cNvPr id="0" name="Picture 10"/>
                     <pic:cNvPicPr>
                       <a:picLocks noChangeAspect="1" noChangeArrowheads="1"/>
                     </pic:cNvPicPr>
                   </pic:nvPicPr>
                   <pic:blipFill>
                     <a:blip r:embed="rId5" cstate="print"/>
-                    <a:srcRect t="9164" r="1030" b="4692"/>
+                    <a:srcRect t="12831" r="1442" b="13483"/>
                     <a:stretch>
                       <a:fillRect/>
                     </a:stretch>
@@ -105,7 +86,7 @@
                   <pic:spPr bwMode="auto">
                     <a:xfrm>
                       <a:off x="0" y="0"/>
-                      <a:ext cx="5704856" cy="2790702"/>
+                      <a:ext cx="5681106" cy="2386940"/>
                     </a:xfrm>
                     <a:prstGeom prst="rect">
                       <a:avLst/>
@@ -123,11 +104,6 @@
             </a:graphic>
           </wp:inline>
         </w:drawing>
-      </w:r>
-    </w:p>
-    <w:p>
-      <w:r>
-        <w:t>Vypsala bych tam ještě další dva komentáře, stejný design.</w:t>
       </w:r>
     </w:p>
     <w:sectPr>

</xml_diff>